<commit_message>
updates to entire thesis
</commit_message>
<xml_diff>
--- a/UKF diagram 2.docx
+++ b/UKF diagram 2.docx
@@ -2174,13 +2174,7 @@
                               <w:jc w:val="center"/>
                             </w:pPr>
                             <w:r>
-                              <w:t>T</w:t>
-                            </w:r>
-                            <w:r>
-                              <w:t>ransformation</w:t>
-                            </w:r>
-                            <w:r>
-                              <w:t xml:space="preserve"> (h)</w:t>
+                              <w:t>Transformation (h)</w:t>
                             </w:r>
                           </w:p>
                           <w:p>
@@ -4494,6 +4488,119 @@
       </w:r>
       <w:r>
         <w:br/>
+      </w:r>
+    </w:p>
+    <w:p/>
+    <w:p/>
+    <w:p/>
+    <w:p/>
+    <w:p>
+      <w:r>
+        <w:rPr>
+          <w:noProof/>
+        </w:rPr>
+        <w:lastRenderedPageBreak/>
+        <w:drawing>
+          <wp:anchor distT="0" distB="0" distL="114300" distR="114300" simplePos="0" relativeHeight="251783168" behindDoc="0" locked="0" layoutInCell="1" allowOverlap="1">
+            <wp:simplePos x="0" y="0"/>
+            <wp:positionH relativeFrom="column">
+              <wp:posOffset>4013980</wp:posOffset>
+            </wp:positionH>
+            <wp:positionV relativeFrom="paragraph">
+              <wp:posOffset>-57150</wp:posOffset>
+            </wp:positionV>
+            <wp:extent cx="2516917" cy="924214"/>
+            <wp:effectExtent l="0" t="0" r="0" b="3175"/>
+            <wp:wrapNone/>
+            <wp:docPr id="4" name="Picture 4"/>
+            <wp:cNvGraphicFramePr>
+              <a:graphicFrameLocks xmlns:a="http://schemas.openxmlformats.org/drawingml/2006/main" noChangeAspect="1"/>
+            </wp:cNvGraphicFramePr>
+            <a:graphic xmlns:a="http://schemas.openxmlformats.org/drawingml/2006/main">
+              <a:graphicData uri="http://schemas.openxmlformats.org/drawingml/2006/picture">
+                <pic:pic xmlns:pic="http://schemas.openxmlformats.org/drawingml/2006/picture">
+                  <pic:nvPicPr>
+                    <pic:cNvPr id="4" name="approx.png"/>
+                    <pic:cNvPicPr/>
+                  </pic:nvPicPr>
+                  <pic:blipFill>
+                    <a:blip r:embed="rId67" cstate="print">
+                      <a:extLst>
+                        <a:ext uri="{28A0092B-C50C-407E-A947-70E740481C1C}">
+                          <a14:useLocalDpi xmlns:a14="http://schemas.microsoft.com/office/drawing/2010/main" val="0"/>
+                        </a:ext>
+                      </a:extLst>
+                    </a:blip>
+                    <a:stretch>
+                      <a:fillRect/>
+                    </a:stretch>
+                  </pic:blipFill>
+                  <pic:spPr>
+                    <a:xfrm>
+                      <a:off x="0" y="0"/>
+                      <a:ext cx="2516917" cy="924214"/>
+                    </a:xfrm>
+                    <a:prstGeom prst="rect">
+                      <a:avLst/>
+                    </a:prstGeom>
+                  </pic:spPr>
+                </pic:pic>
+              </a:graphicData>
+            </a:graphic>
+            <wp14:sizeRelH relativeFrom="page">
+              <wp14:pctWidth>0</wp14:pctWidth>
+            </wp14:sizeRelH>
+            <wp14:sizeRelV relativeFrom="page">
+              <wp14:pctHeight>0</wp14:pctHeight>
+            </wp14:sizeRelV>
+          </wp:anchor>
+        </w:drawing>
+      </w:r>
+      <w:r>
+        <w:rPr>
+          <w:noProof/>
+        </w:rPr>
+        <w:drawing>
+          <wp:inline distT="0" distB="0" distL="0" distR="0">
+            <wp:extent cx="5943600" cy="901065"/>
+            <wp:effectExtent l="0" t="0" r="0" b="635"/>
+            <wp:docPr id="5" name="Picture 5"/>
+            <wp:cNvGraphicFramePr>
+              <a:graphicFrameLocks xmlns:a="http://schemas.openxmlformats.org/drawingml/2006/main" noChangeAspect="1"/>
+            </wp:cNvGraphicFramePr>
+            <a:graphic xmlns:a="http://schemas.openxmlformats.org/drawingml/2006/main">
+              <a:graphicData uri="http://schemas.openxmlformats.org/drawingml/2006/picture">
+                <pic:pic xmlns:pic="http://schemas.openxmlformats.org/drawingml/2006/picture">
+                  <pic:nvPicPr>
+                    <pic:cNvPr id="5" name="transform.png"/>
+                    <pic:cNvPicPr/>
+                  </pic:nvPicPr>
+                  <pic:blipFill>
+                    <a:blip r:embed="rId68" cstate="print">
+                      <a:extLst>
+                        <a:ext uri="{28A0092B-C50C-407E-A947-70E740481C1C}">
+                          <a14:useLocalDpi xmlns:a14="http://schemas.microsoft.com/office/drawing/2010/main" val="0"/>
+                        </a:ext>
+                      </a:extLst>
+                    </a:blip>
+                    <a:stretch>
+                      <a:fillRect/>
+                    </a:stretch>
+                  </pic:blipFill>
+                  <pic:spPr>
+                    <a:xfrm>
+                      <a:off x="0" y="0"/>
+                      <a:ext cx="5943600" cy="901065"/>
+                    </a:xfrm>
+                    <a:prstGeom prst="rect">
+                      <a:avLst/>
+                    </a:prstGeom>
+                  </pic:spPr>
+                </pic:pic>
+              </a:graphicData>
+            </a:graphic>
+          </wp:inline>
+        </w:drawing>
       </w:r>
       <w:r>
         <w:br/>
@@ -6237,7 +6344,7 @@
 </file>
 
 <file path=customXml/itemProps1.xml><?xml version="1.0" encoding="utf-8"?>
-<ds:datastoreItem xmlns:ds="http://schemas.openxmlformats.org/officeDocument/2006/customXml" ds:itemID="{DE51CB8A-D26E-474D-BC08-971BC1F7544B}">
+<ds:datastoreItem xmlns:ds="http://schemas.openxmlformats.org/officeDocument/2006/customXml" ds:itemID="{D861E2DD-B003-FF43-AF0A-0C4906DD304D}">
   <ds:schemaRefs>
     <ds:schemaRef ds:uri="http://schemas.openxmlformats.org/officeDocument/2006/bibliography"/>
   </ds:schemaRefs>

</xml_diff>